<commit_message>
Add report 6 with < 2MB size
</commit_message>
<xml_diff>
--- a/Other/Tmp/Report 6 -  Software User Manual.docx
+++ b/Other/Tmp/Report 6 -  Software User Manual.docx
@@ -48,7 +48,7 @@
                     <a:blip r:embed="rId17">
                       <a:extLst>
                         <a:ext uri="{28A0092B-C50C-407E-A947-70E740481C1C}">
-                          <a14:useLocalDpi xmlns:a14="http://schemas.microsoft.com/office/drawing/2010/main" val="0"/>
+                          <a14:useLocalDpi xmlns:a14="http://schemas.microsoft.com/office/drawing/2010/main"/>
                         </a:ext>
                       </a:extLst>
                     </a:blip>
@@ -7631,6 +7631,7 @@
       <w:r>
         <w:rPr>
           <w:noProof/>
+          <w:lang w:eastAsia="en-US"/>
         </w:rPr>
         <w:lastRenderedPageBreak/>
         <w:drawing>
@@ -7649,10 +7650,10 @@
                     <pic:cNvPicPr/>
                   </pic:nvPicPr>
                   <pic:blipFill>
-                    <a:blip r:embed="rId19">
+                    <a:blip r:embed="rId19" cstate="email">
                       <a:extLst>
                         <a:ext uri="{28A0092B-C50C-407E-A947-70E740481C1C}">
-                          <a14:useLocalDpi xmlns:a14="http://schemas.microsoft.com/office/drawing/2010/main" val="0"/>
+                          <a14:useLocalDpi xmlns:a14="http://schemas.microsoft.com/office/drawing/2010/main"/>
                         </a:ext>
                       </a:extLst>
                     </a:blip>
@@ -7926,6 +7927,7 @@
           <w:noProof/>
           <w:sz w:val="24"/>
           <w:szCs w:val="24"/>
+          <w:lang w:eastAsia="en-US"/>
         </w:rPr>
         <w:drawing>
           <wp:inline distT="0" distB="0" distL="0" distR="0" wp14:anchorId="143E74AD" wp14:editId="3B0EBD22">
@@ -7946,7 +7948,7 @@
                     <a:blip r:embed="rId20" cstate="email">
                       <a:extLst>
                         <a:ext uri="{28A0092B-C50C-407E-A947-70E740481C1C}">
-                          <a14:useLocalDpi xmlns:a14="http://schemas.microsoft.com/office/drawing/2010/main" val="0"/>
+                          <a14:useLocalDpi xmlns:a14="http://schemas.microsoft.com/office/drawing/2010/main"/>
                         </a:ext>
                       </a:extLst>
                     </a:blip>
@@ -8083,6 +8085,7 @@
           <w:noProof/>
           <w:sz w:val="24"/>
           <w:szCs w:val="24"/>
+          <w:lang w:eastAsia="en-US"/>
         </w:rPr>
         <w:drawing>
           <wp:inline distT="0" distB="0" distL="0" distR="0" wp14:anchorId="0B41F134" wp14:editId="7BCF02BF">
@@ -8103,7 +8106,7 @@
                     <a:blip r:embed="rId21" cstate="email">
                       <a:extLst>
                         <a:ext uri="{28A0092B-C50C-407E-A947-70E740481C1C}">
-                          <a14:useLocalDpi xmlns:a14="http://schemas.microsoft.com/office/drawing/2010/main" val="0"/>
+                          <a14:useLocalDpi xmlns:a14="http://schemas.microsoft.com/office/drawing/2010/main"/>
                         </a:ext>
                       </a:extLst>
                     </a:blip>
@@ -8298,6 +8301,7 @@
           <w:noProof/>
           <w:sz w:val="24"/>
           <w:szCs w:val="24"/>
+          <w:lang w:eastAsia="en-US"/>
         </w:rPr>
         <w:drawing>
           <wp:inline distT="0" distB="0" distL="0" distR="0" wp14:anchorId="4FA955B1" wp14:editId="2E494E54">
@@ -8318,7 +8322,7 @@
                     <a:blip r:embed="rId22" cstate="email">
                       <a:extLst>
                         <a:ext uri="{28A0092B-C50C-407E-A947-70E740481C1C}">
-                          <a14:useLocalDpi xmlns:a14="http://schemas.microsoft.com/office/drawing/2010/main" val="0"/>
+                          <a14:useLocalDpi xmlns:a14="http://schemas.microsoft.com/office/drawing/2010/main"/>
                         </a:ext>
                       </a:extLst>
                     </a:blip>
@@ -8477,6 +8481,7 @@
           <w:noProof/>
           <w:sz w:val="24"/>
           <w:szCs w:val="24"/>
+          <w:lang w:eastAsia="en-US"/>
         </w:rPr>
         <w:drawing>
           <wp:inline distT="0" distB="0" distL="0" distR="0" wp14:anchorId="4D4EBCFD" wp14:editId="60B512E5">
@@ -8497,7 +8502,7 @@
                     <a:blip r:embed="rId23" cstate="email">
                       <a:extLst>
                         <a:ext uri="{28A0092B-C50C-407E-A947-70E740481C1C}">
-                          <a14:useLocalDpi xmlns:a14="http://schemas.microsoft.com/office/drawing/2010/main" val="0"/>
+                          <a14:useLocalDpi xmlns:a14="http://schemas.microsoft.com/office/drawing/2010/main"/>
                         </a:ext>
                       </a:extLst>
                     </a:blip>
@@ -8617,6 +8622,7 @@
           <w:noProof/>
           <w:sz w:val="24"/>
           <w:szCs w:val="24"/>
+          <w:lang w:eastAsia="en-US"/>
         </w:rPr>
         <w:lastRenderedPageBreak/>
         <w:drawing>
@@ -8638,7 +8644,7 @@
                     <a:blip r:embed="rId24" cstate="email">
                       <a:extLst>
                         <a:ext uri="{28A0092B-C50C-407E-A947-70E740481C1C}">
-                          <a14:useLocalDpi xmlns:a14="http://schemas.microsoft.com/office/drawing/2010/main" val="0"/>
+                          <a14:useLocalDpi xmlns:a14="http://schemas.microsoft.com/office/drawing/2010/main"/>
                         </a:ext>
                       </a:extLst>
                     </a:blip>
@@ -8937,6 +8943,7 @@
           <w:noProof/>
           <w:sz w:val="24"/>
           <w:szCs w:val="24"/>
+          <w:lang w:eastAsia="en-US"/>
         </w:rPr>
         <w:drawing>
           <wp:inline distT="0" distB="0" distL="0" distR="0" wp14:anchorId="0D7CA888" wp14:editId="025A22E1">
@@ -8959,7 +8966,7 @@
                     <a:blip r:embed="rId25">
                       <a:extLst>
                         <a:ext uri="{28A0092B-C50C-407E-A947-70E740481C1C}">
-                          <a14:useLocalDpi xmlns:a14="http://schemas.microsoft.com/office/drawing/2010/main" val="0"/>
+                          <a14:useLocalDpi xmlns:a14="http://schemas.microsoft.com/office/drawing/2010/main"/>
                         </a:ext>
                       </a:extLst>
                     </a:blip>
@@ -9257,6 +9264,7 @@
       <w:r>
         <w:rPr>
           <w:noProof/>
+          <w:lang w:eastAsia="en-US"/>
         </w:rPr>
         <w:drawing>
           <wp:inline distT="0" distB="0" distL="0" distR="0" wp14:anchorId="56F8D16D" wp14:editId="22872B94">
@@ -9279,7 +9287,7 @@
                     <a:blip r:embed="rId26" cstate="email">
                       <a:extLst>
                         <a:ext uri="{28A0092B-C50C-407E-A947-70E740481C1C}">
-                          <a14:useLocalDpi xmlns:a14="http://schemas.microsoft.com/office/drawing/2010/main" val="0"/>
+                          <a14:useLocalDpi xmlns:a14="http://schemas.microsoft.com/office/drawing/2010/main"/>
                         </a:ext>
                       </a:extLst>
                     </a:blip>
@@ -9313,6 +9321,7 @@
       <w:r>
         <w:rPr>
           <w:noProof/>
+          <w:lang w:eastAsia="en-US"/>
         </w:rPr>
         <w:drawing>
           <wp:inline distT="0" distB="0" distL="0" distR="0" wp14:anchorId="369F833D" wp14:editId="207A9706">
@@ -9335,7 +9344,7 @@
                     <a:blip r:embed="rId27" cstate="email">
                       <a:extLst>
                         <a:ext uri="{28A0092B-C50C-407E-A947-70E740481C1C}">
-                          <a14:useLocalDpi xmlns:a14="http://schemas.microsoft.com/office/drawing/2010/main" val="0"/>
+                          <a14:useLocalDpi xmlns:a14="http://schemas.microsoft.com/office/drawing/2010/main"/>
                         </a:ext>
                       </a:extLst>
                     </a:blip>
@@ -9517,6 +9526,7 @@
       <w:r>
         <w:rPr>
           <w:noProof/>
+          <w:lang w:eastAsia="en-US"/>
         </w:rPr>
         <w:drawing>
           <wp:inline distT="0" distB="0" distL="0" distR="0" wp14:anchorId="47042EA7" wp14:editId="067EA6FF">
@@ -9537,7 +9547,7 @@
                     <a:blip r:embed="rId28" cstate="email">
                       <a:extLst>
                         <a:ext uri="{28A0092B-C50C-407E-A947-70E740481C1C}">
-                          <a14:useLocalDpi xmlns:a14="http://schemas.microsoft.com/office/drawing/2010/main" val="0"/>
+                          <a14:useLocalDpi xmlns:a14="http://schemas.microsoft.com/office/drawing/2010/main"/>
                         </a:ext>
                       </a:extLst>
                     </a:blip>
@@ -10101,55 +10111,7 @@
         <w:t>Set staff</w:t>
       </w:r>
     </w:p>
-    <w:p>
-      <w:r>
-        <w:rPr>
-          <w:noProof/>
-        </w:rPr>
-        <w:lastRenderedPageBreak/>
-        <w:drawing>
-          <wp:inline distT="0" distB="0" distL="0" distR="0" wp14:anchorId="43D92E72" wp14:editId="7DD7B2E3">
-            <wp:extent cx="5576570" cy="4624070"/>
-            <wp:effectExtent l="0" t="0" r="0" b="0"/>
-            <wp:docPr id="7188" name="Picture 7188"/>
-            <wp:cNvGraphicFramePr>
-              <a:graphicFrameLocks xmlns:a="http://schemas.openxmlformats.org/drawingml/2006/main" noChangeAspect="1"/>
-            </wp:cNvGraphicFramePr>
-            <a:graphic xmlns:a="http://schemas.openxmlformats.org/drawingml/2006/main">
-              <a:graphicData uri="http://schemas.openxmlformats.org/drawingml/2006/picture">
-                <pic:pic xmlns:pic="http://schemas.openxmlformats.org/drawingml/2006/picture">
-                  <pic:nvPicPr>
-                    <pic:cNvPr id="7188" name="FireShot Screen Capture #010 - 'Hệ thống nhận dạng biển báo - Trang quản lý' - bienbaogiaothong_tk_TrafficWeb_AdminController_action=listAccount.png"/>
-                    <pic:cNvPicPr/>
-                  </pic:nvPicPr>
-                  <pic:blipFill>
-                    <a:blip r:embed="rId29" cstate="email">
-                      <a:extLst>
-                        <a:ext uri="{28A0092B-C50C-407E-A947-70E740481C1C}">
-                          <a14:useLocalDpi xmlns:a14="http://schemas.microsoft.com/office/drawing/2010/main" val="0"/>
-                        </a:ext>
-                      </a:extLst>
-                    </a:blip>
-                    <a:stretch>
-                      <a:fillRect/>
-                    </a:stretch>
-                  </pic:blipFill>
-                  <pic:spPr>
-                    <a:xfrm>
-                      <a:off x="0" y="0"/>
-                      <a:ext cx="5576570" cy="4624070"/>
-                    </a:xfrm>
-                    <a:prstGeom prst="rect">
-                      <a:avLst/>
-                    </a:prstGeom>
-                  </pic:spPr>
-                </pic:pic>
-              </a:graphicData>
-            </a:graphic>
-          </wp:inline>
-        </w:drawing>
-      </w:r>
-    </w:p>
+    <w:p/>
     <w:p>
       <w:pPr>
         <w:pStyle w:val="ListParagraph"/>
@@ -10646,55 +10608,7 @@
         <w:t>Add new traffic sign</w:t>
       </w:r>
     </w:p>
-    <w:p>
-      <w:r>
-        <w:rPr>
-          <w:noProof/>
-        </w:rPr>
-        <w:lastRenderedPageBreak/>
-        <w:drawing>
-          <wp:inline distT="0" distB="0" distL="0" distR="0" wp14:anchorId="56F6A8BF" wp14:editId="4FB49202">
-            <wp:extent cx="5576570" cy="4845685"/>
-            <wp:effectExtent l="0" t="0" r="0" b="0"/>
-            <wp:docPr id="7189" name="Picture 7189"/>
-            <wp:cNvGraphicFramePr>
-              <a:graphicFrameLocks xmlns:a="http://schemas.openxmlformats.org/drawingml/2006/main" noChangeAspect="1"/>
-            </wp:cNvGraphicFramePr>
-            <a:graphic xmlns:a="http://schemas.openxmlformats.org/drawingml/2006/main">
-              <a:graphicData uri="http://schemas.openxmlformats.org/drawingml/2006/picture">
-                <pic:pic xmlns:pic="http://schemas.openxmlformats.org/drawingml/2006/picture">
-                  <pic:nvPicPr>
-                    <pic:cNvPr id="7189" name="FireShot Screen Capture #011 - 'Hệ thống nhận dạng biển báo - Trang quản lý' - bienbaogiaothong_tk_TrafficWeb_AdminController_action=listTraffic.png"/>
-                    <pic:cNvPicPr/>
-                  </pic:nvPicPr>
-                  <pic:blipFill>
-                    <a:blip r:embed="rId30" cstate="email">
-                      <a:extLst>
-                        <a:ext uri="{28A0092B-C50C-407E-A947-70E740481C1C}">
-                          <a14:useLocalDpi xmlns:a14="http://schemas.microsoft.com/office/drawing/2010/main" val="0"/>
-                        </a:ext>
-                      </a:extLst>
-                    </a:blip>
-                    <a:stretch>
-                      <a:fillRect/>
-                    </a:stretch>
-                  </pic:blipFill>
-                  <pic:spPr>
-                    <a:xfrm>
-                      <a:off x="0" y="0"/>
-                      <a:ext cx="5576570" cy="4845685"/>
-                    </a:xfrm>
-                    <a:prstGeom prst="rect">
-                      <a:avLst/>
-                    </a:prstGeom>
-                  </pic:spPr>
-                </pic:pic>
-              </a:graphicData>
-            </a:graphic>
-          </wp:inline>
-        </w:drawing>
-      </w:r>
-    </w:p>
+    <w:p/>
     <w:p>
       <w:pPr>
         <w:pStyle w:val="ListParagraph"/>
@@ -10708,6 +10622,7 @@
         </w:rPr>
       </w:pPr>
       <w:r>
+        <w:lastRenderedPageBreak/>
         <w:tab/>
       </w:r>
       <w:bookmarkStart w:id="46" w:name="_Toc385208188"/>
@@ -11071,53 +10986,6 @@
           <w:tab w:val="left" w:pos="2861"/>
         </w:tabs>
       </w:pPr>
-      <w:r>
-        <w:rPr>
-          <w:noProof/>
-        </w:rPr>
-        <w:lastRenderedPageBreak/>
-        <w:drawing>
-          <wp:inline distT="0" distB="0" distL="0" distR="0" wp14:anchorId="5D5242C6" wp14:editId="37D87CEC">
-            <wp:extent cx="5576570" cy="3671570"/>
-            <wp:effectExtent l="0" t="0" r="0" b="0"/>
-            <wp:docPr id="7191" name="Picture 7191"/>
-            <wp:cNvGraphicFramePr>
-              <a:graphicFrameLocks xmlns:a="http://schemas.openxmlformats.org/drawingml/2006/main" noChangeAspect="1"/>
-            </wp:cNvGraphicFramePr>
-            <a:graphic xmlns:a="http://schemas.openxmlformats.org/drawingml/2006/main">
-              <a:graphicData uri="http://schemas.openxmlformats.org/drawingml/2006/picture">
-                <pic:pic xmlns:pic="http://schemas.openxmlformats.org/drawingml/2006/picture">
-                  <pic:nvPicPr>
-                    <pic:cNvPr id="7191" name="FireShot Screen Capture #012 - 'Hệ thống nhận dạng biển báo - Trang quản lý' - bienbaogiaothong_tk_TrafficWeb_AdminController_action=listTraffic.png"/>
-                    <pic:cNvPicPr/>
-                  </pic:nvPicPr>
-                  <pic:blipFill>
-                    <a:blip r:embed="rId31" cstate="email">
-                      <a:extLst>
-                        <a:ext uri="{28A0092B-C50C-407E-A947-70E740481C1C}">
-                          <a14:useLocalDpi xmlns:a14="http://schemas.microsoft.com/office/drawing/2010/main" val="0"/>
-                        </a:ext>
-                      </a:extLst>
-                    </a:blip>
-                    <a:stretch>
-                      <a:fillRect/>
-                    </a:stretch>
-                  </pic:blipFill>
-                  <pic:spPr>
-                    <a:xfrm>
-                      <a:off x="0" y="0"/>
-                      <a:ext cx="5576570" cy="3671570"/>
-                    </a:xfrm>
-                    <a:prstGeom prst="rect">
-                      <a:avLst/>
-                    </a:prstGeom>
-                  </pic:spPr>
-                </pic:pic>
-              </a:graphicData>
-            </a:graphic>
-          </wp:inline>
-        </w:drawing>
-      </w:r>
     </w:p>
     <w:p>
       <w:pPr>
@@ -11691,53 +11559,6 @@
           <w:tab w:val="left" w:pos="2861"/>
         </w:tabs>
       </w:pPr>
-      <w:r>
-        <w:rPr>
-          <w:noProof/>
-        </w:rPr>
-        <w:lastRenderedPageBreak/>
-        <w:drawing>
-          <wp:inline distT="0" distB="0" distL="0" distR="0" wp14:anchorId="073D3F28" wp14:editId="53AC97B4">
-            <wp:extent cx="5576570" cy="4408170"/>
-            <wp:effectExtent l="0" t="0" r="0" b="0"/>
-            <wp:docPr id="7192" name="Picture 7192"/>
-            <wp:cNvGraphicFramePr>
-              <a:graphicFrameLocks xmlns:a="http://schemas.openxmlformats.org/drawingml/2006/main" noChangeAspect="1"/>
-            </wp:cNvGraphicFramePr>
-            <a:graphic xmlns:a="http://schemas.openxmlformats.org/drawingml/2006/main">
-              <a:graphicData uri="http://schemas.openxmlformats.org/drawingml/2006/picture">
-                <pic:pic xmlns:pic="http://schemas.openxmlformats.org/drawingml/2006/picture">
-                  <pic:nvPicPr>
-                    <pic:cNvPr id="7192" name="FireShot Screen Capture #013 - 'Hệ thống nhận dạng biển báo - Trang quản lý' - bienbaogiaothong_tk_TrafficWeb_AdminController_action=listReport.png"/>
-                    <pic:cNvPicPr/>
-                  </pic:nvPicPr>
-                  <pic:blipFill>
-                    <a:blip r:embed="rId32" cstate="email">
-                      <a:extLst>
-                        <a:ext uri="{28A0092B-C50C-407E-A947-70E740481C1C}">
-                          <a14:useLocalDpi xmlns:a14="http://schemas.microsoft.com/office/drawing/2010/main" val="0"/>
-                        </a:ext>
-                      </a:extLst>
-                    </a:blip>
-                    <a:stretch>
-                      <a:fillRect/>
-                    </a:stretch>
-                  </pic:blipFill>
-                  <pic:spPr>
-                    <a:xfrm>
-                      <a:off x="0" y="0"/>
-                      <a:ext cx="5576570" cy="4408170"/>
-                    </a:xfrm>
-                    <a:prstGeom prst="rect">
-                      <a:avLst/>
-                    </a:prstGeom>
-                  </pic:spPr>
-                </pic:pic>
-              </a:graphicData>
-            </a:graphic>
-          </wp:inline>
-        </w:drawing>
-      </w:r>
     </w:p>
     <w:p>
       <w:pPr>
@@ -12094,53 +11915,6 @@
           <w:tab w:val="left" w:pos="2861"/>
         </w:tabs>
       </w:pPr>
-      <w:r>
-        <w:rPr>
-          <w:noProof/>
-        </w:rPr>
-        <w:lastRenderedPageBreak/>
-        <w:drawing>
-          <wp:inline distT="0" distB="0" distL="0" distR="0" wp14:anchorId="1F44BABF" wp14:editId="2ABCE982">
-            <wp:extent cx="5576570" cy="3671570"/>
-            <wp:effectExtent l="0" t="0" r="0" b="0"/>
-            <wp:docPr id="7193" name="Picture 7193"/>
-            <wp:cNvGraphicFramePr>
-              <a:graphicFrameLocks xmlns:a="http://schemas.openxmlformats.org/drawingml/2006/main" noChangeAspect="1"/>
-            </wp:cNvGraphicFramePr>
-            <a:graphic xmlns:a="http://schemas.openxmlformats.org/drawingml/2006/main">
-              <a:graphicData uri="http://schemas.openxmlformats.org/drawingml/2006/picture">
-                <pic:pic xmlns:pic="http://schemas.openxmlformats.org/drawingml/2006/picture">
-                  <pic:nvPicPr>
-                    <pic:cNvPr id="7193" name="FireShot Screen Capture #014 - 'Hệ thống nhận dạng biển báo - Trang quản lý' - bienbaogiaothong_tk_TrafficWeb_AdminController_action=listReport.png"/>
-                    <pic:cNvPicPr/>
-                  </pic:nvPicPr>
-                  <pic:blipFill>
-                    <a:blip r:embed="rId33" cstate="email">
-                      <a:extLst>
-                        <a:ext uri="{28A0092B-C50C-407E-A947-70E740481C1C}">
-                          <a14:useLocalDpi xmlns:a14="http://schemas.microsoft.com/office/drawing/2010/main" val="0"/>
-                        </a:ext>
-                      </a:extLst>
-                    </a:blip>
-                    <a:stretch>
-                      <a:fillRect/>
-                    </a:stretch>
-                  </pic:blipFill>
-                  <pic:spPr>
-                    <a:xfrm>
-                      <a:off x="0" y="0"/>
-                      <a:ext cx="5576570" cy="3671570"/>
-                    </a:xfrm>
-                    <a:prstGeom prst="rect">
-                      <a:avLst/>
-                    </a:prstGeom>
-                  </pic:spPr>
-                </pic:pic>
-              </a:graphicData>
-            </a:graphic>
-          </wp:inline>
-        </w:drawing>
-      </w:r>
     </w:p>
     <w:p>
       <w:pPr>
@@ -12155,9 +11929,9 @@
         </w:rPr>
       </w:pPr>
       <w:bookmarkStart w:id="52" w:name="_Toc385208191"/>
-      <w:bookmarkStart w:id="53" w:name="OLE_LINK3"/>
-      <w:bookmarkStart w:id="54" w:name="OLE_LINK4"/>
-      <w:bookmarkStart w:id="55" w:name="_Toc385273350"/>
+      <w:bookmarkStart w:id="53" w:name="_Toc385273350"/>
+      <w:bookmarkStart w:id="54" w:name="OLE_LINK3"/>
+      <w:bookmarkStart w:id="55" w:name="OLE_LINK4"/>
       <w:r>
         <w:rPr>
           <w:rFonts w:asciiTheme="majorHAnsi" w:eastAsia="Times New Roman" w:hAnsiTheme="majorHAnsi" w:cs="Times New Roman"/>
@@ -12232,7 +12006,7 @@
         <w:t>Report Detail Modal</w:t>
       </w:r>
       <w:bookmarkEnd w:id="52"/>
-      <w:bookmarkEnd w:id="55"/>
+      <w:bookmarkEnd w:id="53"/>
     </w:p>
     <w:tbl>
       <w:tblPr>
@@ -12364,8 +12138,8 @@
           </w:p>
         </w:tc>
       </w:tr>
-      <w:bookmarkEnd w:id="53"/>
       <w:bookmarkEnd w:id="54"/>
+      <w:bookmarkEnd w:id="55"/>
     </w:tbl>
     <w:p>
       <w:pPr>
@@ -12380,52 +12154,6 @@
           <w:tab w:val="left" w:pos="2861"/>
         </w:tabs>
       </w:pPr>
-      <w:r>
-        <w:rPr>
-          <w:noProof/>
-        </w:rPr>
-        <w:drawing>
-          <wp:inline distT="0" distB="0" distL="0" distR="0" wp14:anchorId="2C56FBF1" wp14:editId="200C0C9E">
-            <wp:extent cx="5576570" cy="3671570"/>
-            <wp:effectExtent l="0" t="0" r="0" b="0"/>
-            <wp:docPr id="7194" name="Picture 7194"/>
-            <wp:cNvGraphicFramePr>
-              <a:graphicFrameLocks xmlns:a="http://schemas.openxmlformats.org/drawingml/2006/main" noChangeAspect="1"/>
-            </wp:cNvGraphicFramePr>
-            <a:graphic xmlns:a="http://schemas.openxmlformats.org/drawingml/2006/main">
-              <a:graphicData uri="http://schemas.openxmlformats.org/drawingml/2006/picture">
-                <pic:pic xmlns:pic="http://schemas.openxmlformats.org/drawingml/2006/picture">
-                  <pic:nvPicPr>
-                    <pic:cNvPr id="7194" name="FireShot Screen Capture #016 - 'Hệ thống nhận dạng biển báo - Trang quản lý' - bienbaogiaothong_tk_TrafficWeb_AdminController_action=addTrainImageFromReport&amp;resultID=241&amp;reportID=19.png"/>
-                    <pic:cNvPicPr/>
-                  </pic:nvPicPr>
-                  <pic:blipFill>
-                    <a:blip r:embed="rId34" cstate="email">
-                      <a:extLst>
-                        <a:ext uri="{28A0092B-C50C-407E-A947-70E740481C1C}">
-                          <a14:useLocalDpi xmlns:a14="http://schemas.microsoft.com/office/drawing/2010/main" val="0"/>
-                        </a:ext>
-                      </a:extLst>
-                    </a:blip>
-                    <a:stretch>
-                      <a:fillRect/>
-                    </a:stretch>
-                  </pic:blipFill>
-                  <pic:spPr>
-                    <a:xfrm>
-                      <a:off x="0" y="0"/>
-                      <a:ext cx="5576570" cy="3671570"/>
-                    </a:xfrm>
-                    <a:prstGeom prst="rect">
-                      <a:avLst/>
-                    </a:prstGeom>
-                  </pic:spPr>
-                </pic:pic>
-              </a:graphicData>
-            </a:graphic>
-          </wp:inline>
-        </w:drawing>
-      </w:r>
     </w:p>
     <w:p>
       <w:pPr>
@@ -12448,7 +12176,6 @@
           <w:sz w:val="24"/>
           <w:szCs w:val="24"/>
         </w:rPr>
-        <w:lastRenderedPageBreak/>
         <w:t xml:space="preserve">Figure </w:t>
       </w:r>
       <w:r>
@@ -12762,6 +12489,7 @@
       <w:r>
         <w:rPr>
           <w:noProof/>
+          <w:lang w:eastAsia="en-US"/>
         </w:rPr>
         <w:drawing>
           <wp:anchor distT="0" distB="0" distL="114300" distR="114300" simplePos="0" relativeHeight="251662336" behindDoc="0" locked="0" layoutInCell="1" allowOverlap="1" wp14:anchorId="094CC87E" wp14:editId="61B43B00">
@@ -12789,10 +12517,10 @@
                     </pic:cNvPicPr>
                   </pic:nvPicPr>
                   <pic:blipFill>
-                    <a:blip r:embed="rId35" cstate="email">
+                    <a:blip r:embed="rId29" cstate="email">
                       <a:extLst>
                         <a:ext uri="{28A0092B-C50C-407E-A947-70E740481C1C}">
-                          <a14:useLocalDpi xmlns:a14="http://schemas.microsoft.com/office/drawing/2010/main" val="0"/>
+                          <a14:useLocalDpi xmlns:a14="http://schemas.microsoft.com/office/drawing/2010/main"/>
                         </a:ext>
                       </a:extLst>
                     </a:blip>
@@ -13274,6 +13002,7 @@
         <w:rPr>
           <w:b/>
           <w:noProof/>
+          <w:lang w:eastAsia="en-US"/>
         </w:rPr>
         <w:drawing>
           <wp:inline distT="0" distB="0" distL="0" distR="0" wp14:anchorId="5A4855CD" wp14:editId="24107B68">
@@ -13293,10 +13022,10 @@
                     </pic:cNvPicPr>
                   </pic:nvPicPr>
                   <pic:blipFill>
-                    <a:blip r:embed="rId36" cstate="email">
+                    <a:blip r:embed="rId30" cstate="email">
                       <a:extLst>
                         <a:ext uri="{28A0092B-C50C-407E-A947-70E740481C1C}">
-                          <a14:useLocalDpi xmlns:a14="http://schemas.microsoft.com/office/drawing/2010/main" val="0"/>
+                          <a14:useLocalDpi xmlns:a14="http://schemas.microsoft.com/office/drawing/2010/main"/>
                         </a:ext>
                       </a:extLst>
                     </a:blip>
@@ -13966,6 +13695,7 @@
       <w:r>
         <w:rPr>
           <w:noProof/>
+          <w:lang w:eastAsia="en-US"/>
         </w:rPr>
         <w:drawing>
           <wp:inline distT="0" distB="0" distL="0" distR="0" wp14:anchorId="275B07C5" wp14:editId="6A45D2E0">
@@ -13985,10 +13715,10 @@
                     </pic:cNvPicPr>
                   </pic:nvPicPr>
                   <pic:blipFill>
-                    <a:blip r:embed="rId37">
+                    <a:blip r:embed="rId31">
                       <a:extLst>
                         <a:ext uri="{28A0092B-C50C-407E-A947-70E740481C1C}">
-                          <a14:useLocalDpi xmlns:a14="http://schemas.microsoft.com/office/drawing/2010/main" val="0"/>
+                          <a14:useLocalDpi xmlns:a14="http://schemas.microsoft.com/office/drawing/2010/main"/>
                         </a:ext>
                       </a:extLst>
                     </a:blip>
@@ -14487,6 +14217,7 @@
       <w:r>
         <w:rPr>
           <w:noProof/>
+          <w:lang w:eastAsia="en-US"/>
         </w:rPr>
         <w:drawing>
           <wp:inline distT="0" distB="0" distL="0" distR="0" wp14:anchorId="13B7D210" wp14:editId="0E027EDD">
@@ -14506,10 +14237,10 @@
                     </pic:cNvPicPr>
                   </pic:nvPicPr>
                   <pic:blipFill>
-                    <a:blip r:embed="rId38">
+                    <a:blip r:embed="rId32">
                       <a:extLst>
                         <a:ext uri="{28A0092B-C50C-407E-A947-70E740481C1C}">
-                          <a14:useLocalDpi xmlns:a14="http://schemas.microsoft.com/office/drawing/2010/main" val="0"/>
+                          <a14:useLocalDpi xmlns:a14="http://schemas.microsoft.com/office/drawing/2010/main"/>
                         </a:ext>
                       </a:extLst>
                     </a:blip>
@@ -14960,6 +14691,7 @@
       <w:r>
         <w:rPr>
           <w:noProof/>
+          <w:lang w:eastAsia="en-US"/>
         </w:rPr>
         <w:lastRenderedPageBreak/>
         <w:drawing>
@@ -14980,10 +14712,10 @@
                     </pic:cNvPicPr>
                   </pic:nvPicPr>
                   <pic:blipFill>
-                    <a:blip r:embed="rId39" cstate="email">
+                    <a:blip r:embed="rId33" cstate="email">
                       <a:extLst>
                         <a:ext uri="{28A0092B-C50C-407E-A947-70E740481C1C}">
-                          <a14:useLocalDpi xmlns:a14="http://schemas.microsoft.com/office/drawing/2010/main" val="0"/>
+                          <a14:useLocalDpi xmlns:a14="http://schemas.microsoft.com/office/drawing/2010/main"/>
                         </a:ext>
                       </a:extLst>
                     </a:blip>
@@ -15523,6 +15255,7 @@
       <w:r>
         <w:rPr>
           <w:noProof/>
+          <w:lang w:eastAsia="en-US"/>
         </w:rPr>
         <w:drawing>
           <wp:anchor distT="0" distB="0" distL="114300" distR="114300" simplePos="0" relativeHeight="251653120" behindDoc="0" locked="0" layoutInCell="1" allowOverlap="1" wp14:anchorId="057C46AB" wp14:editId="0BAFBBE8">
@@ -15550,10 +15283,10 @@
                     </pic:cNvPicPr>
                   </pic:nvPicPr>
                   <pic:blipFill>
-                    <a:blip r:embed="rId40" cstate="email">
+                    <a:blip r:embed="rId34" cstate="email">
                       <a:extLst>
                         <a:ext uri="{28A0092B-C50C-407E-A947-70E740481C1C}">
-                          <a14:useLocalDpi xmlns:a14="http://schemas.microsoft.com/office/drawing/2010/main" val="0"/>
+                          <a14:useLocalDpi xmlns:a14="http://schemas.microsoft.com/office/drawing/2010/main"/>
                         </a:ext>
                       </a:extLst>
                     </a:blip>
@@ -15918,6 +15651,7 @@
       <w:r>
         <w:rPr>
           <w:noProof/>
+          <w:lang w:eastAsia="en-US"/>
         </w:rPr>
         <w:drawing>
           <wp:inline distT="0" distB="0" distL="0" distR="0" wp14:anchorId="6FC86614" wp14:editId="7601134F">
@@ -15937,10 +15671,10 @@
                     </pic:cNvPicPr>
                   </pic:nvPicPr>
                   <pic:blipFill>
-                    <a:blip r:embed="rId41" cstate="email">
+                    <a:blip r:embed="rId35" cstate="email">
                       <a:extLst>
                         <a:ext uri="{28A0092B-C50C-407E-A947-70E740481C1C}">
-                          <a14:useLocalDpi xmlns:a14="http://schemas.microsoft.com/office/drawing/2010/main" val="0"/>
+                          <a14:useLocalDpi xmlns:a14="http://schemas.microsoft.com/office/drawing/2010/main"/>
                         </a:ext>
                       </a:extLst>
                     </a:blip>
@@ -16429,6 +16163,7 @@
       <w:r>
         <w:rPr>
           <w:noProof/>
+          <w:lang w:eastAsia="en-US"/>
         </w:rPr>
         <w:drawing>
           <wp:anchor distT="0" distB="0" distL="114300" distR="114300" simplePos="0" relativeHeight="251659264" behindDoc="0" locked="0" layoutInCell="1" allowOverlap="1" wp14:anchorId="224EBC41" wp14:editId="4198DB83">
@@ -16456,10 +16191,10 @@
                     </pic:cNvPicPr>
                   </pic:nvPicPr>
                   <pic:blipFill>
-                    <a:blip r:embed="rId42" cstate="email">
+                    <a:blip r:embed="rId36" cstate="email">
                       <a:extLst>
                         <a:ext uri="{28A0092B-C50C-407E-A947-70E740481C1C}">
-                          <a14:useLocalDpi xmlns:a14="http://schemas.microsoft.com/office/drawing/2010/main" val="0"/>
+                          <a14:useLocalDpi xmlns:a14="http://schemas.microsoft.com/office/drawing/2010/main"/>
                         </a:ext>
                       </a:extLst>
                     </a:blip>
@@ -16855,6 +16590,7 @@
       <w:r>
         <w:rPr>
           <w:noProof/>
+          <w:lang w:eastAsia="en-US"/>
         </w:rPr>
         <w:drawing>
           <wp:inline distT="0" distB="0" distL="0" distR="0" wp14:anchorId="2029F886" wp14:editId="052FEE8C">
@@ -16874,10 +16610,10 @@
                     </pic:cNvPicPr>
                   </pic:nvPicPr>
                   <pic:blipFill>
-                    <a:blip r:embed="rId43" cstate="email">
+                    <a:blip r:embed="rId37" cstate="email">
                       <a:extLst>
                         <a:ext uri="{28A0092B-C50C-407E-A947-70E740481C1C}">
-                          <a14:useLocalDpi xmlns:a14="http://schemas.microsoft.com/office/drawing/2010/main" val="0"/>
+                          <a14:useLocalDpi xmlns:a14="http://schemas.microsoft.com/office/drawing/2010/main"/>
                         </a:ext>
                       </a:extLst>
                     </a:blip>
@@ -17258,6 +16994,7 @@
       <w:r>
         <w:rPr>
           <w:noProof/>
+          <w:lang w:eastAsia="en-US"/>
         </w:rPr>
         <w:drawing>
           <wp:anchor distT="0" distB="0" distL="114300" distR="114300" simplePos="0" relativeHeight="251656192" behindDoc="0" locked="0" layoutInCell="1" allowOverlap="1" wp14:anchorId="1ADF1760" wp14:editId="7B907F49">
@@ -17285,10 +17022,10 @@
                     </pic:cNvPicPr>
                   </pic:nvPicPr>
                   <pic:blipFill>
-                    <a:blip r:embed="rId44" cstate="email">
+                    <a:blip r:embed="rId38" cstate="email">
                       <a:extLst>
                         <a:ext uri="{28A0092B-C50C-407E-A947-70E740481C1C}">
-                          <a14:useLocalDpi xmlns:a14="http://schemas.microsoft.com/office/drawing/2010/main" val="0"/>
+                          <a14:useLocalDpi xmlns:a14="http://schemas.microsoft.com/office/drawing/2010/main"/>
                         </a:ext>
                       </a:extLst>
                     </a:blip>
@@ -17702,6 +17439,7 @@
       <w:r>
         <w:rPr>
           <w:noProof/>
+          <w:lang w:eastAsia="en-US"/>
         </w:rPr>
         <w:drawing>
           <wp:inline distT="0" distB="0" distL="0" distR="0" wp14:anchorId="7170034F" wp14:editId="713BEE33">
@@ -17721,14 +17459,14 @@
                     </pic:cNvPicPr>
                   </pic:nvPicPr>
                   <pic:blipFill rotWithShape="1">
-                    <a:blip r:embed="rId45" cstate="email">
+                    <a:blip r:embed="rId39" cstate="email">
                       <a:extLst>
                         <a:ext uri="{28A0092B-C50C-407E-A947-70E740481C1C}">
-                          <a14:useLocalDpi xmlns:a14="http://schemas.microsoft.com/office/drawing/2010/main" val="0"/>
+                          <a14:useLocalDpi xmlns:a14="http://schemas.microsoft.com/office/drawing/2010/main"/>
                         </a:ext>
                       </a:extLst>
                     </a:blip>
-                    <a:srcRect b="34375"/>
+                    <a:srcRect/>
                     <a:stretch/>
                   </pic:blipFill>
                   <pic:spPr bwMode="auto">
@@ -18246,59 +17984,6 @@
         <w:spacing w:after="0"/>
         <w:jc w:val="center"/>
       </w:pPr>
-      <w:r>
-        <w:rPr>
-          <w:noProof/>
-        </w:rPr>
-        <w:drawing>
-          <wp:inline distT="0" distB="0" distL="0" distR="0" wp14:anchorId="232E0826" wp14:editId="37FB69C1">
-            <wp:extent cx="5576570" cy="3844757"/>
-            <wp:effectExtent l="0" t="0" r="0" b="0"/>
-            <wp:docPr id="51" name="Picture 51" descr="C:\Users\phongbv\Desktop\Do an\screen shot\web\Search auto.png"/>
-            <wp:cNvGraphicFramePr>
-              <a:graphicFrameLocks xmlns:a="http://schemas.openxmlformats.org/drawingml/2006/main" noChangeAspect="1"/>
-            </wp:cNvGraphicFramePr>
-            <a:graphic xmlns:a="http://schemas.openxmlformats.org/drawingml/2006/main">
-              <a:graphicData uri="http://schemas.openxmlformats.org/drawingml/2006/picture">
-                <pic:pic xmlns:pic="http://schemas.openxmlformats.org/drawingml/2006/picture">
-                  <pic:nvPicPr>
-                    <pic:cNvPr id="0" name="Picture 9" descr="C:\Users\phongbv\Desktop\Do an\screen shot\web\Search auto.png"/>
-                    <pic:cNvPicPr>
-                      <a:picLocks noChangeAspect="1" noChangeArrowheads="1"/>
-                    </pic:cNvPicPr>
-                  </pic:nvPicPr>
-                  <pic:blipFill>
-                    <a:blip r:embed="rId46" cstate="email">
-                      <a:extLst>
-                        <a:ext uri="{28A0092B-C50C-407E-A947-70E740481C1C}">
-                          <a14:useLocalDpi xmlns:a14="http://schemas.microsoft.com/office/drawing/2010/main" val="0"/>
-                        </a:ext>
-                      </a:extLst>
-                    </a:blip>
-                    <a:srcRect/>
-                    <a:stretch>
-                      <a:fillRect/>
-                    </a:stretch>
-                  </pic:blipFill>
-                  <pic:spPr bwMode="auto">
-                    <a:xfrm>
-                      <a:off x="0" y="0"/>
-                      <a:ext cx="5576570" cy="3844757"/>
-                    </a:xfrm>
-                    <a:prstGeom prst="rect">
-                      <a:avLst/>
-                    </a:prstGeom>
-                    <a:noFill/>
-                    <a:ln>
-                      <a:noFill/>
-                    </a:ln>
-                  </pic:spPr>
-                </pic:pic>
-              </a:graphicData>
-            </a:graphic>
-          </wp:inline>
-        </w:drawing>
-      </w:r>
     </w:p>
     <w:p>
       <w:pPr>
@@ -18879,9 +18564,11 @@
         <w:spacing w:after="0"/>
         <w:jc w:val="center"/>
       </w:pPr>
+      <w:bookmarkStart w:id="97" w:name="_GoBack"/>
       <w:r>
         <w:rPr>
           <w:noProof/>
+          <w:lang w:eastAsia="en-US"/>
         </w:rPr>
         <w:lastRenderedPageBreak/>
         <w:drawing>
@@ -18902,10 +18589,10 @@
                     </pic:cNvPicPr>
                   </pic:nvPicPr>
                   <pic:blipFill>
-                    <a:blip r:embed="rId47" cstate="email">
+                    <a:blip r:embed="rId40" cstate="email">
                       <a:extLst>
                         <a:ext uri="{28A0092B-C50C-407E-A947-70E740481C1C}">
-                          <a14:useLocalDpi xmlns:a14="http://schemas.microsoft.com/office/drawing/2010/main" val="0"/>
+                          <a14:useLocalDpi xmlns:a14="http://schemas.microsoft.com/office/drawing/2010/main"/>
                         </a:ext>
                       </a:extLst>
                     </a:blip>
@@ -18933,6 +18620,7 @@
           </wp:inline>
         </w:drawing>
       </w:r>
+      <w:bookmarkEnd w:id="97"/>
     </w:p>
     <w:p>
       <w:pPr>
@@ -18946,8 +18634,8 @@
           <w:szCs w:val="24"/>
         </w:rPr>
       </w:pPr>
-      <w:bookmarkStart w:id="97" w:name="_Toc384850418"/>
-      <w:bookmarkStart w:id="98" w:name="_Toc385273364"/>
+      <w:bookmarkStart w:id="98" w:name="_Toc384850418"/>
+      <w:bookmarkStart w:id="99" w:name="_Toc385273364"/>
       <w:r>
         <w:rPr>
           <w:rFonts w:asciiTheme="majorHAnsi" w:eastAsia="Times New Roman" w:hAnsiTheme="majorHAnsi" w:cs="Times New Roman"/>
@@ -19048,8 +18736,8 @@
         </w:rPr>
         <w:t>age</w:t>
       </w:r>
-      <w:bookmarkEnd w:id="97"/>
       <w:bookmarkEnd w:id="98"/>
+      <w:bookmarkEnd w:id="99"/>
     </w:p>
     <w:tbl>
       <w:tblPr>
@@ -19622,8 +19310,8 @@
           <w:szCs w:val="24"/>
         </w:rPr>
       </w:pPr>
-      <w:bookmarkStart w:id="99" w:name="_Toc384850334"/>
-      <w:bookmarkStart w:id="100" w:name="_Toc385273331"/>
+      <w:bookmarkStart w:id="100" w:name="_Toc384850334"/>
+      <w:bookmarkStart w:id="101" w:name="_Toc385273331"/>
       <w:r>
         <w:rPr>
           <w:rFonts w:asciiTheme="majorHAnsi" w:eastAsia="Times New Roman" w:hAnsiTheme="majorHAnsi" w:cs="Times New Roman"/>
@@ -19724,8 +19412,8 @@
         </w:rPr>
         <w:t>tep</w:t>
       </w:r>
-      <w:bookmarkEnd w:id="99"/>
       <w:bookmarkEnd w:id="100"/>
+      <w:bookmarkEnd w:id="101"/>
     </w:p>
     <w:p>
       <w:r>
@@ -19745,6 +19433,7 @@
       <w:r>
         <w:rPr>
           <w:noProof/>
+          <w:lang w:eastAsia="en-US"/>
         </w:rPr>
         <w:drawing>
           <wp:inline distT="0" distB="0" distL="0" distR="0" wp14:anchorId="3A150B0F" wp14:editId="54560EB2">
@@ -19764,10 +19453,10 @@
                     </pic:cNvPicPr>
                   </pic:nvPicPr>
                   <pic:blipFill>
-                    <a:blip r:embed="rId48" cstate="email">
+                    <a:blip r:embed="rId41" cstate="email">
                       <a:extLst>
                         <a:ext uri="{28A0092B-C50C-407E-A947-70E740481C1C}">
-                          <a14:useLocalDpi xmlns:a14="http://schemas.microsoft.com/office/drawing/2010/main" val="0"/>
+                          <a14:useLocalDpi xmlns:a14="http://schemas.microsoft.com/office/drawing/2010/main"/>
                         </a:ext>
                       </a:extLst>
                     </a:blip>
@@ -19815,7 +19504,7 @@
           <w:szCs w:val="24"/>
         </w:rPr>
       </w:pPr>
-      <w:bookmarkStart w:id="101" w:name="_Toc385273365"/>
+      <w:bookmarkStart w:id="102" w:name="_Toc385273365"/>
       <w:r>
         <w:rPr>
           <w:rFonts w:asciiTheme="majorHAnsi" w:eastAsia="Times New Roman" w:hAnsiTheme="majorHAnsi" w:cs="Times New Roman"/>
@@ -19916,7 +19605,7 @@
         </w:rPr>
         <w:t>age</w:t>
       </w:r>
-      <w:bookmarkEnd w:id="101"/>
+      <w:bookmarkEnd w:id="102"/>
     </w:p>
     <w:tbl>
       <w:tblPr>
@@ -20289,7 +19978,7 @@
           <w:szCs w:val="24"/>
         </w:rPr>
       </w:pPr>
-      <w:bookmarkStart w:id="102" w:name="_Toc385273332"/>
+      <w:bookmarkStart w:id="103" w:name="_Toc385273332"/>
       <w:r>
         <w:rPr>
           <w:rFonts w:asciiTheme="majorHAnsi" w:eastAsia="Times New Roman" w:hAnsiTheme="majorHAnsi" w:cs="Times New Roman"/>
@@ -20390,7 +20079,7 @@
         </w:rPr>
         <w:t>tep</w:t>
       </w:r>
-      <w:bookmarkEnd w:id="102"/>
+      <w:bookmarkEnd w:id="103"/>
     </w:p>
     <w:p>
       <w:pPr>
@@ -20404,6 +20093,7 @@
       <w:r>
         <w:rPr>
           <w:noProof/>
+          <w:lang w:eastAsia="en-US"/>
         </w:rPr>
         <w:lastRenderedPageBreak/>
         <w:drawing>
@@ -20424,10 +20114,10 @@
                     </pic:cNvPicPr>
                   </pic:nvPicPr>
                   <pic:blipFill>
-                    <a:blip r:embed="rId49" cstate="email">
+                    <a:blip r:embed="rId42" cstate="email">
                       <a:extLst>
                         <a:ext uri="{28A0092B-C50C-407E-A947-70E740481C1C}">
-                          <a14:useLocalDpi xmlns:a14="http://schemas.microsoft.com/office/drawing/2010/main" val="0"/>
+                          <a14:useLocalDpi xmlns:a14="http://schemas.microsoft.com/office/drawing/2010/main"/>
                         </a:ext>
                       </a:extLst>
                     </a:blip>
@@ -20468,7 +20158,7 @@
           <w:szCs w:val="24"/>
         </w:rPr>
       </w:pPr>
-      <w:bookmarkStart w:id="103" w:name="_Toc385273366"/>
+      <w:bookmarkStart w:id="104" w:name="_Toc385273366"/>
       <w:r>
         <w:rPr>
           <w:rFonts w:asciiTheme="majorHAnsi" w:eastAsia="Times New Roman" w:hAnsiTheme="majorHAnsi" w:cs="Times New Roman"/>
@@ -20569,7 +20259,7 @@
         </w:rPr>
         <w:t>age</w:t>
       </w:r>
-      <w:bookmarkEnd w:id="103"/>
+      <w:bookmarkEnd w:id="104"/>
     </w:p>
     <w:tbl>
       <w:tblPr>
@@ -20846,7 +20536,7 @@
           <w:szCs w:val="24"/>
         </w:rPr>
       </w:pPr>
-      <w:bookmarkStart w:id="104" w:name="_Toc385273333"/>
+      <w:bookmarkStart w:id="105" w:name="_Toc385273333"/>
       <w:r>
         <w:rPr>
           <w:rFonts w:asciiTheme="majorHAnsi" w:eastAsia="Times New Roman" w:hAnsiTheme="majorHAnsi" w:cs="Times New Roman"/>
@@ -20947,7 +20637,7 @@
         </w:rPr>
         <w:t>tep</w:t>
       </w:r>
-      <w:bookmarkEnd w:id="104"/>
+      <w:bookmarkEnd w:id="105"/>
     </w:p>
     <w:p>
       <w:pPr>
@@ -20961,12 +20651,13 @@
       <w:r>
         <w:rPr>
           <w:noProof/>
+          <w:lang w:eastAsia="en-US"/>
         </w:rPr>
         <w:lastRenderedPageBreak/>
         <w:drawing>
           <wp:inline distT="0" distB="0" distL="0" distR="0" wp14:anchorId="15AB6B18" wp14:editId="6C3839E1">
-            <wp:extent cx="5576570" cy="3735565"/>
-            <wp:effectExtent l="0" t="0" r="0" b="0"/>
+            <wp:extent cx="5576400" cy="3736800"/>
+            <wp:effectExtent l="0" t="0" r="5715" b="0"/>
             <wp:docPr id="55" name="Picture 55" descr="C:\Users\phongbv\Desktop\Do an\screen shot\web\history detail.png"/>
             <wp:cNvGraphicFramePr>
               <a:graphicFrameLocks xmlns:a="http://schemas.openxmlformats.org/drawingml/2006/main" noChangeAspect="1"/>
@@ -20981,10 +20672,10 @@
                     </pic:cNvPicPr>
                   </pic:nvPicPr>
                   <pic:blipFill>
-                    <a:blip r:embed="rId50" cstate="email">
+                    <a:blip r:embed="rId43" cstate="email">
                       <a:extLst>
                         <a:ext uri="{28A0092B-C50C-407E-A947-70E740481C1C}">
-                          <a14:useLocalDpi xmlns:a14="http://schemas.microsoft.com/office/drawing/2010/main" val="0"/>
+                          <a14:useLocalDpi xmlns:a14="http://schemas.microsoft.com/office/drawing/2010/main"/>
                         </a:ext>
                       </a:extLst>
                     </a:blip>
@@ -20996,7 +20687,7 @@
                   <pic:spPr bwMode="auto">
                     <a:xfrm>
                       <a:off x="0" y="0"/>
-                      <a:ext cx="5576570" cy="3735565"/>
+                      <a:ext cx="5576400" cy="3736800"/>
                     </a:xfrm>
                     <a:prstGeom prst="rect">
                       <a:avLst/>
@@ -21025,7 +20716,7 @@
           <w:szCs w:val="24"/>
         </w:rPr>
       </w:pPr>
-      <w:bookmarkStart w:id="105" w:name="_Toc385273367"/>
+      <w:bookmarkStart w:id="106" w:name="_Toc385273367"/>
       <w:r>
         <w:rPr>
           <w:rFonts w:asciiTheme="majorHAnsi" w:eastAsia="Times New Roman" w:hAnsiTheme="majorHAnsi" w:cs="Times New Roman"/>
@@ -21126,7 +20817,7 @@
         </w:rPr>
         <w:t>age</w:t>
       </w:r>
-      <w:bookmarkEnd w:id="105"/>
+      <w:bookmarkEnd w:id="106"/>
     </w:p>
     <w:tbl>
       <w:tblPr>
@@ -21399,7 +21090,7 @@
           <w:szCs w:val="24"/>
         </w:rPr>
       </w:pPr>
-      <w:bookmarkStart w:id="106" w:name="_Toc385273334"/>
+      <w:bookmarkStart w:id="107" w:name="_Toc385273334"/>
       <w:r>
         <w:rPr>
           <w:rFonts w:asciiTheme="majorHAnsi" w:eastAsia="Times New Roman" w:hAnsiTheme="majorHAnsi" w:cs="Times New Roman"/>
@@ -21500,7 +21191,7 @@
         </w:rPr>
         <w:t>tep</w:t>
       </w:r>
-      <w:bookmarkEnd w:id="106"/>
+      <w:bookmarkEnd w:id="107"/>
     </w:p>
     <w:p>
       <w:pPr>
@@ -21514,6 +21205,7 @@
       <w:r>
         <w:rPr>
           <w:noProof/>
+          <w:lang w:eastAsia="en-US"/>
         </w:rPr>
         <w:lastRenderedPageBreak/>
         <w:drawing>
@@ -21534,10 +21226,10 @@
                     </pic:cNvPicPr>
                   </pic:nvPicPr>
                   <pic:blipFill>
-                    <a:blip r:embed="rId51">
+                    <a:blip r:embed="rId44">
                       <a:extLst>
                         <a:ext uri="{28A0092B-C50C-407E-A947-70E740481C1C}">
-                          <a14:useLocalDpi xmlns:a14="http://schemas.microsoft.com/office/drawing/2010/main" val="0"/>
+                          <a14:useLocalDpi xmlns:a14="http://schemas.microsoft.com/office/drawing/2010/main"/>
                         </a:ext>
                       </a:extLst>
                     </a:blip>
@@ -21578,7 +21270,7 @@
           <w:szCs w:val="24"/>
         </w:rPr>
       </w:pPr>
-      <w:bookmarkStart w:id="107" w:name="_Toc385273368"/>
+      <w:bookmarkStart w:id="108" w:name="_Toc385273368"/>
       <w:r>
         <w:rPr>
           <w:rFonts w:asciiTheme="majorHAnsi" w:eastAsia="Times New Roman" w:hAnsiTheme="majorHAnsi" w:cs="Times New Roman"/>
@@ -21670,7 +21362,7 @@
         </w:rPr>
         <w:t>popup</w:t>
       </w:r>
-      <w:bookmarkEnd w:id="107"/>
+      <w:bookmarkEnd w:id="108"/>
     </w:p>
     <w:tbl>
       <w:tblPr>
@@ -22063,7 +21755,7 @@
           <w:szCs w:val="24"/>
         </w:rPr>
       </w:pPr>
-      <w:bookmarkStart w:id="108" w:name="_Toc385273335"/>
+      <w:bookmarkStart w:id="109" w:name="_Toc385273335"/>
       <w:r>
         <w:rPr>
           <w:rFonts w:asciiTheme="majorHAnsi" w:eastAsia="Times New Roman" w:hAnsiTheme="majorHAnsi" w:cs="Times New Roman"/>
@@ -22164,7 +21856,7 @@
         </w:rPr>
         <w:t>tep</w:t>
       </w:r>
-      <w:bookmarkEnd w:id="108"/>
+      <w:bookmarkEnd w:id="109"/>
     </w:p>
     <w:p>
       <w:pPr>
@@ -22178,6 +21870,7 @@
       <w:r>
         <w:rPr>
           <w:noProof/>
+          <w:lang w:eastAsia="en-US"/>
         </w:rPr>
         <w:lastRenderedPageBreak/>
         <w:drawing>
@@ -22198,10 +21891,10 @@
                     </pic:cNvPicPr>
                   </pic:nvPicPr>
                   <pic:blipFill>
-                    <a:blip r:embed="rId52">
+                    <a:blip r:embed="rId45">
                       <a:extLst>
                         <a:ext uri="{28A0092B-C50C-407E-A947-70E740481C1C}">
-                          <a14:useLocalDpi xmlns:a14="http://schemas.microsoft.com/office/drawing/2010/main" val="0"/>
+                          <a14:useLocalDpi xmlns:a14="http://schemas.microsoft.com/office/drawing/2010/main"/>
                         </a:ext>
                       </a:extLst>
                     </a:blip>
@@ -22242,7 +21935,7 @@
           <w:szCs w:val="24"/>
         </w:rPr>
       </w:pPr>
-      <w:bookmarkStart w:id="109" w:name="_Toc385273369"/>
+      <w:bookmarkStart w:id="110" w:name="_Toc385273369"/>
       <w:r>
         <w:rPr>
           <w:rFonts w:asciiTheme="majorHAnsi" w:eastAsia="Times New Roman" w:hAnsiTheme="majorHAnsi" w:cs="Times New Roman"/>
@@ -22316,7 +22009,7 @@
         </w:rPr>
         <w:t>Send report popup</w:t>
       </w:r>
-      <w:bookmarkEnd w:id="109"/>
+      <w:bookmarkEnd w:id="110"/>
     </w:p>
     <w:tbl>
       <w:tblPr>
@@ -22606,7 +22299,7 @@
           <w:szCs w:val="24"/>
         </w:rPr>
       </w:pPr>
-      <w:bookmarkStart w:id="110" w:name="_Toc385273336"/>
+      <w:bookmarkStart w:id="111" w:name="_Toc385273336"/>
       <w:r>
         <w:rPr>
           <w:rFonts w:asciiTheme="majorHAnsi" w:eastAsia="Times New Roman" w:hAnsiTheme="majorHAnsi" w:cs="Times New Roman"/>
@@ -22707,7 +22400,7 @@
         </w:rPr>
         <w:t>tep</w:t>
       </w:r>
-      <w:bookmarkEnd w:id="110"/>
+      <w:bookmarkEnd w:id="111"/>
     </w:p>
     <w:p>
       <w:pPr>
@@ -22723,13 +22416,13 @@
       <w:pPr>
         <w:pStyle w:val="Heading2"/>
       </w:pPr>
-      <w:bookmarkStart w:id="111" w:name="_Toc385208051"/>
-      <w:bookmarkStart w:id="112" w:name="_Toc385273314"/>
+      <w:bookmarkStart w:id="112" w:name="_Toc385208051"/>
+      <w:bookmarkStart w:id="113" w:name="_Toc385273314"/>
       <w:r>
         <w:t>User Notice</w:t>
       </w:r>
-      <w:bookmarkEnd w:id="111"/>
       <w:bookmarkEnd w:id="112"/>
+      <w:bookmarkEnd w:id="113"/>
     </w:p>
     <w:p>
       <w:pPr>
@@ -22739,13 +22432,13 @@
       <w:r>
         <w:t xml:space="preserve"> </w:t>
       </w:r>
-      <w:bookmarkStart w:id="113" w:name="_Toc385208052"/>
-      <w:bookmarkStart w:id="114" w:name="_Toc385273315"/>
+      <w:bookmarkStart w:id="114" w:name="_Toc385208052"/>
+      <w:bookmarkStart w:id="115" w:name="_Toc385273315"/>
       <w:r>
         <w:t>Image Data Notice</w:t>
       </w:r>
-      <w:bookmarkEnd w:id="113"/>
       <w:bookmarkEnd w:id="114"/>
+      <w:bookmarkEnd w:id="115"/>
     </w:p>
     <w:p>
       <w:pPr>
@@ -22835,6 +22528,7 @@
           <w:noProof/>
           <w:sz w:val="24"/>
           <w:szCs w:val="24"/>
+          <w:lang w:eastAsia="en-US"/>
         </w:rPr>
         <w:drawing>
           <wp:inline distT="0" distB="0" distL="0" distR="0" wp14:anchorId="4FF4845C" wp14:editId="7286AD23">
@@ -22854,10 +22548,10 @@
                     </pic:cNvPicPr>
                   </pic:nvPicPr>
                   <pic:blipFill>
-                    <a:blip r:embed="rId53" cstate="email">
+                    <a:blip r:embed="rId46" cstate="email">
                       <a:extLst>
                         <a:ext uri="{28A0092B-C50C-407E-A947-70E740481C1C}">
-                          <a14:useLocalDpi xmlns:a14="http://schemas.microsoft.com/office/drawing/2010/main" val="0"/>
+                          <a14:useLocalDpi xmlns:a14="http://schemas.microsoft.com/office/drawing/2010/main"/>
                         </a:ext>
                       </a:extLst>
                     </a:blip>
@@ -22888,6 +22582,7 @@
           <w:noProof/>
           <w:sz w:val="24"/>
           <w:szCs w:val="24"/>
+          <w:lang w:eastAsia="en-US"/>
         </w:rPr>
         <w:drawing>
           <wp:inline distT="0" distB="0" distL="0" distR="0" wp14:anchorId="33AD1140" wp14:editId="117B8FB5">
@@ -22907,10 +22602,10 @@
                     </pic:cNvPicPr>
                   </pic:nvPicPr>
                   <pic:blipFill>
-                    <a:blip r:embed="rId54" cstate="email">
+                    <a:blip r:embed="rId47" cstate="email">
                       <a:extLst>
                         <a:ext uri="{28A0092B-C50C-407E-A947-70E740481C1C}">
-                          <a14:useLocalDpi xmlns:a14="http://schemas.microsoft.com/office/drawing/2010/main" val="0"/>
+                          <a14:useLocalDpi xmlns:a14="http://schemas.microsoft.com/office/drawing/2010/main"/>
                         </a:ext>
                       </a:extLst>
                     </a:blip>
@@ -22941,6 +22636,7 @@
           <w:noProof/>
           <w:sz w:val="24"/>
           <w:szCs w:val="24"/>
+          <w:lang w:eastAsia="en-US"/>
         </w:rPr>
         <w:drawing>
           <wp:inline distT="0" distB="0" distL="0" distR="0" wp14:anchorId="4C44C2DC" wp14:editId="04F43CEE">
@@ -22960,10 +22656,10 @@
                     </pic:cNvPicPr>
                   </pic:nvPicPr>
                   <pic:blipFill>
-                    <a:blip r:embed="rId55" cstate="email">
+                    <a:blip r:embed="rId48" cstate="email">
                       <a:extLst>
                         <a:ext uri="{28A0092B-C50C-407E-A947-70E740481C1C}">
-                          <a14:useLocalDpi xmlns:a14="http://schemas.microsoft.com/office/drawing/2010/main" val="0"/>
+                          <a14:useLocalDpi xmlns:a14="http://schemas.microsoft.com/office/drawing/2010/main"/>
                         </a:ext>
                       </a:extLst>
                     </a:blip>
@@ -22994,6 +22690,7 @@
           <w:noProof/>
           <w:sz w:val="24"/>
           <w:szCs w:val="24"/>
+          <w:lang w:eastAsia="en-US"/>
         </w:rPr>
         <w:drawing>
           <wp:inline distT="0" distB="0" distL="0" distR="0" wp14:anchorId="28D2231F" wp14:editId="209A19A1">
@@ -23013,10 +22710,10 @@
                     </pic:cNvPicPr>
                   </pic:nvPicPr>
                   <pic:blipFill>
-                    <a:blip r:embed="rId56" cstate="email">
+                    <a:blip r:embed="rId49" cstate="email">
                       <a:extLst>
                         <a:ext uri="{28A0092B-C50C-407E-A947-70E740481C1C}">
-                          <a14:useLocalDpi xmlns:a14="http://schemas.microsoft.com/office/drawing/2010/main" val="0"/>
+                          <a14:useLocalDpi xmlns:a14="http://schemas.microsoft.com/office/drawing/2010/main"/>
                         </a:ext>
                       </a:extLst>
                     </a:blip>
@@ -23047,6 +22744,7 @@
           <w:noProof/>
           <w:sz w:val="24"/>
           <w:szCs w:val="24"/>
+          <w:lang w:eastAsia="en-US"/>
         </w:rPr>
         <w:drawing>
           <wp:inline distT="0" distB="0" distL="0" distR="0" wp14:anchorId="52D60643" wp14:editId="77BB0AD5">
@@ -23066,10 +22764,10 @@
                     </pic:cNvPicPr>
                   </pic:nvPicPr>
                   <pic:blipFill>
-                    <a:blip r:embed="rId57" cstate="email">
+                    <a:blip r:embed="rId50" cstate="email">
                       <a:extLst>
                         <a:ext uri="{28A0092B-C50C-407E-A947-70E740481C1C}">
-                          <a14:useLocalDpi xmlns:a14="http://schemas.microsoft.com/office/drawing/2010/main" val="0"/>
+                          <a14:useLocalDpi xmlns:a14="http://schemas.microsoft.com/office/drawing/2010/main"/>
                         </a:ext>
                       </a:extLst>
                     </a:blip>
@@ -23253,6 +22951,7 @@
           <w:noProof/>
           <w:sz w:val="24"/>
           <w:szCs w:val="24"/>
+          <w:lang w:eastAsia="en-US"/>
         </w:rPr>
         <w:drawing>
           <wp:inline distT="0" distB="0" distL="0" distR="0" wp14:anchorId="5D9B8D0E" wp14:editId="337F3FB5">
@@ -23270,10 +22969,10 @@
                     <pic:cNvPicPr/>
                   </pic:nvPicPr>
                   <pic:blipFill>
-                    <a:blip r:embed="rId58" cstate="email">
+                    <a:blip r:embed="rId51" cstate="email">
                       <a:extLst>
                         <a:ext uri="{28A0092B-C50C-407E-A947-70E740481C1C}">
-                          <a14:useLocalDpi xmlns:a14="http://schemas.microsoft.com/office/drawing/2010/main" val="0"/>
+                          <a14:useLocalDpi xmlns:a14="http://schemas.microsoft.com/office/drawing/2010/main"/>
                         </a:ext>
                       </a:extLst>
                     </a:blip>
@@ -23302,6 +23001,7 @@
           <w:noProof/>
           <w:sz w:val="24"/>
           <w:szCs w:val="24"/>
+          <w:lang w:eastAsia="en-US"/>
         </w:rPr>
         <w:drawing>
           <wp:inline distT="0" distB="0" distL="0" distR="0" wp14:anchorId="33BBD2A1" wp14:editId="478C3617">
@@ -23319,10 +23019,10 @@
                     <pic:cNvPicPr/>
                   </pic:nvPicPr>
                   <pic:blipFill>
-                    <a:blip r:embed="rId59" cstate="email">
+                    <a:blip r:embed="rId52" cstate="email">
                       <a:extLst>
                         <a:ext uri="{28A0092B-C50C-407E-A947-70E740481C1C}">
-                          <a14:useLocalDpi xmlns:a14="http://schemas.microsoft.com/office/drawing/2010/main" val="0"/>
+                          <a14:useLocalDpi xmlns:a14="http://schemas.microsoft.com/office/drawing/2010/main"/>
                         </a:ext>
                       </a:extLst>
                     </a:blip>
@@ -23351,6 +23051,7 @@
           <w:noProof/>
           <w:sz w:val="24"/>
           <w:szCs w:val="24"/>
+          <w:lang w:eastAsia="en-US"/>
         </w:rPr>
         <w:drawing>
           <wp:inline distT="0" distB="0" distL="0" distR="0" wp14:anchorId="6903F4C2" wp14:editId="57D19F9A">
@@ -23368,10 +23069,10 @@
                     <pic:cNvPicPr/>
                   </pic:nvPicPr>
                   <pic:blipFill>
-                    <a:blip r:embed="rId60" cstate="email">
+                    <a:blip r:embed="rId53" cstate="email">
                       <a:extLst>
                         <a:ext uri="{28A0092B-C50C-407E-A947-70E740481C1C}">
-                          <a14:useLocalDpi xmlns:a14="http://schemas.microsoft.com/office/drawing/2010/main" val="0"/>
+                          <a14:useLocalDpi xmlns:a14="http://schemas.microsoft.com/office/drawing/2010/main"/>
                         </a:ext>
                       </a:extLst>
                     </a:blip>
@@ -23400,6 +23101,7 @@
           <w:noProof/>
           <w:sz w:val="24"/>
           <w:szCs w:val="24"/>
+          <w:lang w:eastAsia="en-US"/>
         </w:rPr>
         <w:drawing>
           <wp:inline distT="0" distB="0" distL="0" distR="0" wp14:anchorId="1FE4AAB8" wp14:editId="22760B2B">
@@ -23417,10 +23119,10 @@
                     <pic:cNvPicPr/>
                   </pic:nvPicPr>
                   <pic:blipFill>
-                    <a:blip r:embed="rId61" cstate="email">
+                    <a:blip r:embed="rId54" cstate="email">
                       <a:extLst>
                         <a:ext uri="{28A0092B-C50C-407E-A947-70E740481C1C}">
-                          <a14:useLocalDpi xmlns:a14="http://schemas.microsoft.com/office/drawing/2010/main" val="0"/>
+                          <a14:useLocalDpi xmlns:a14="http://schemas.microsoft.com/office/drawing/2010/main"/>
                         </a:ext>
                       </a:extLst>
                     </a:blip>
@@ -23449,6 +23151,7 @@
           <w:noProof/>
           <w:sz w:val="24"/>
           <w:szCs w:val="24"/>
+          <w:lang w:eastAsia="en-US"/>
         </w:rPr>
         <w:drawing>
           <wp:inline distT="0" distB="0" distL="0" distR="0" wp14:anchorId="25973E8C" wp14:editId="3647571A">
@@ -23466,10 +23169,10 @@
                     <pic:cNvPicPr/>
                   </pic:nvPicPr>
                   <pic:blipFill>
-                    <a:blip r:embed="rId62" cstate="email">
+                    <a:blip r:embed="rId55" cstate="email">
                       <a:extLst>
                         <a:ext uri="{28A0092B-C50C-407E-A947-70E740481C1C}">
-                          <a14:useLocalDpi xmlns:a14="http://schemas.microsoft.com/office/drawing/2010/main" val="0"/>
+                          <a14:useLocalDpi xmlns:a14="http://schemas.microsoft.com/office/drawing/2010/main"/>
                         </a:ext>
                       </a:extLst>
                     </a:blip>
@@ -23536,14 +23239,12 @@
         <w:pStyle w:val="Heading3"/>
         <w:ind w:left="1485" w:hanging="405"/>
       </w:pPr>
-      <w:bookmarkStart w:id="115" w:name="_Toc385273316"/>
-      <w:bookmarkStart w:id="116" w:name="_GoBack"/>
-      <w:bookmarkEnd w:id="116"/>
+      <w:bookmarkStart w:id="116" w:name="_Toc385273316"/>
       <w:r>
         <w:lastRenderedPageBreak/>
         <w:t>Take image to search</w:t>
       </w:r>
-      <w:bookmarkEnd w:id="115"/>
+      <w:bookmarkEnd w:id="116"/>
     </w:p>
     <w:p>
       <w:pPr>
@@ -23654,6 +23355,7 @@
           <w:noProof/>
           <w:sz w:val="24"/>
           <w:szCs w:val="24"/>
+          <w:lang w:eastAsia="en-US"/>
         </w:rPr>
         <w:drawing>
           <wp:inline distT="0" distB="0" distL="0" distR="0" wp14:anchorId="69E55CE8" wp14:editId="1F2A0FAB">
@@ -23671,10 +23373,10 @@
                     <pic:cNvPicPr/>
                   </pic:nvPicPr>
                   <pic:blipFill>
-                    <a:blip r:embed="rId63">
+                    <a:blip r:embed="rId56">
                       <a:extLst>
                         <a:ext uri="{28A0092B-C50C-407E-A947-70E740481C1C}">
-                          <a14:useLocalDpi xmlns:a14="http://schemas.microsoft.com/office/drawing/2010/main" val="0"/>
+                          <a14:useLocalDpi xmlns:a14="http://schemas.microsoft.com/office/drawing/2010/main"/>
                         </a:ext>
                       </a:extLst>
                     </a:blip>
@@ -23721,6 +23423,7 @@
           <w:noProof/>
           <w:sz w:val="24"/>
           <w:szCs w:val="24"/>
+          <w:lang w:eastAsia="en-US"/>
         </w:rPr>
         <w:lastRenderedPageBreak/>
         <w:drawing>
@@ -23739,10 +23442,10 @@
                     <pic:cNvPicPr/>
                   </pic:nvPicPr>
                   <pic:blipFill>
-                    <a:blip r:embed="rId64">
+                    <a:blip r:embed="rId57">
                       <a:extLst>
                         <a:ext uri="{28A0092B-C50C-407E-A947-70E740481C1C}">
-                          <a14:useLocalDpi xmlns:a14="http://schemas.microsoft.com/office/drawing/2010/main" val="0"/>
+                          <a14:useLocalDpi xmlns:a14="http://schemas.microsoft.com/office/drawing/2010/main"/>
                         </a:ext>
                       </a:extLst>
                     </a:blip>
@@ -23768,8 +23471,8 @@
     </w:p>
     <w:p/>
     <w:sectPr>
-      <w:headerReference w:type="default" r:id="rId65"/>
-      <w:footerReference w:type="default" r:id="rId66"/>
+      <w:headerReference w:type="default" r:id="rId58"/>
+      <w:footerReference w:type="default" r:id="rId59"/>
       <w:pgSz w:w="11907" w:h="16839" w:code="9"/>
       <w:pgMar w:top="1411" w:right="1138" w:bottom="1584" w:left="1987" w:header="720" w:footer="720" w:gutter="0"/>
       <w:cols w:space="720"/>
@@ -23919,7 +23622,7 @@
         <w:rFonts w:asciiTheme="majorHAnsi" w:eastAsiaTheme="majorEastAsia" w:hAnsiTheme="majorHAnsi" w:cstheme="majorBidi"/>
         <w:noProof/>
       </w:rPr>
-      <w:t>34</w:t>
+      <w:t>28</w:t>
     </w:r>
     <w:r>
       <w:rPr>
@@ -37924,7 +37627,7 @@
 </file>
 
 <file path=customXml/itemProps1.xml><?xml version="1.0" encoding="utf-8"?>
-<ds:datastoreItem xmlns:ds="http://schemas.openxmlformats.org/officeDocument/2006/customXml" ds:itemID="{9FB96CB9-6B57-437D-A4AD-77287DBA9227}">
+<ds:datastoreItem xmlns:ds="http://schemas.openxmlformats.org/officeDocument/2006/customXml" ds:itemID="{BBB61D60-8CBD-4002-8683-57DF58EAD97D}">
   <ds:schemaRefs>
     <ds:schemaRef ds:uri="http://schemas.openxmlformats.org/officeDocument/2006/bibliography"/>
   </ds:schemaRefs>
@@ -37932,7 +37635,7 @@
 </file>
 
 <file path=customXml/itemProps10.xml><?xml version="1.0" encoding="utf-8"?>
-<ds:datastoreItem xmlns:ds="http://schemas.openxmlformats.org/officeDocument/2006/customXml" ds:itemID="{C0C2054A-AF87-4509-9CC7-DEC6637AA278}">
+<ds:datastoreItem xmlns:ds="http://schemas.openxmlformats.org/officeDocument/2006/customXml" ds:itemID="{D49FD4E1-DFF4-45EF-AB7F-76C38333CF23}">
   <ds:schemaRefs>
     <ds:schemaRef ds:uri="http://schemas.openxmlformats.org/officeDocument/2006/bibliography"/>
   </ds:schemaRefs>
@@ -37940,7 +37643,7 @@
 </file>
 
 <file path=customXml/itemProps2.xml><?xml version="1.0" encoding="utf-8"?>
-<ds:datastoreItem xmlns:ds="http://schemas.openxmlformats.org/officeDocument/2006/customXml" ds:itemID="{5CFA1371-90DE-48CD-933F-6E4AB5CE2065}">
+<ds:datastoreItem xmlns:ds="http://schemas.openxmlformats.org/officeDocument/2006/customXml" ds:itemID="{CDBA48AA-DEE3-44A3-8C54-440A61907448}">
   <ds:schemaRefs>
     <ds:schemaRef ds:uri="http://schemas.openxmlformats.org/officeDocument/2006/bibliography"/>
   </ds:schemaRefs>
@@ -37948,7 +37651,7 @@
 </file>
 
 <file path=customXml/itemProps3.xml><?xml version="1.0" encoding="utf-8"?>
-<ds:datastoreItem xmlns:ds="http://schemas.openxmlformats.org/officeDocument/2006/customXml" ds:itemID="{1C57876A-3CD6-40C3-8660-2A4BAAC13BE2}">
+<ds:datastoreItem xmlns:ds="http://schemas.openxmlformats.org/officeDocument/2006/customXml" ds:itemID="{FCD8AA66-3D73-4ABA-8225-A04B1ECD118C}">
   <ds:schemaRefs>
     <ds:schemaRef ds:uri="http://schemas.openxmlformats.org/officeDocument/2006/bibliography"/>
   </ds:schemaRefs>
@@ -37956,7 +37659,7 @@
 </file>
 
 <file path=customXml/itemProps4.xml><?xml version="1.0" encoding="utf-8"?>
-<ds:datastoreItem xmlns:ds="http://schemas.openxmlformats.org/officeDocument/2006/customXml" ds:itemID="{A2EDFEC8-0720-458C-82F8-1D74A416D6E7}">
+<ds:datastoreItem xmlns:ds="http://schemas.openxmlformats.org/officeDocument/2006/customXml" ds:itemID="{77571FF3-12EE-44A3-B1B1-30ACF43E2206}">
   <ds:schemaRefs>
     <ds:schemaRef ds:uri="http://schemas.openxmlformats.org/officeDocument/2006/bibliography"/>
   </ds:schemaRefs>
@@ -37964,7 +37667,7 @@
 </file>
 
 <file path=customXml/itemProps5.xml><?xml version="1.0" encoding="utf-8"?>
-<ds:datastoreItem xmlns:ds="http://schemas.openxmlformats.org/officeDocument/2006/customXml" ds:itemID="{DD3746CA-5DBF-4D4B-9903-261BC0CC31BB}">
+<ds:datastoreItem xmlns:ds="http://schemas.openxmlformats.org/officeDocument/2006/customXml" ds:itemID="{1394FEFA-362C-4DCF-86B6-76AC5A48B5FD}">
   <ds:schemaRefs>
     <ds:schemaRef ds:uri="http://schemas.openxmlformats.org/officeDocument/2006/bibliography"/>
   </ds:schemaRefs>
@@ -37972,7 +37675,7 @@
 </file>
 
 <file path=customXml/itemProps6.xml><?xml version="1.0" encoding="utf-8"?>
-<ds:datastoreItem xmlns:ds="http://schemas.openxmlformats.org/officeDocument/2006/customXml" ds:itemID="{F255B9F6-B7DA-484A-8780-E9BD3D19FE23}">
+<ds:datastoreItem xmlns:ds="http://schemas.openxmlformats.org/officeDocument/2006/customXml" ds:itemID="{474F4A41-D04D-416A-89BC-27CCECDEFD84}">
   <ds:schemaRefs>
     <ds:schemaRef ds:uri="http://schemas.openxmlformats.org/officeDocument/2006/bibliography"/>
   </ds:schemaRefs>
@@ -37980,7 +37683,7 @@
 </file>
 
 <file path=customXml/itemProps7.xml><?xml version="1.0" encoding="utf-8"?>
-<ds:datastoreItem xmlns:ds="http://schemas.openxmlformats.org/officeDocument/2006/customXml" ds:itemID="{521F7359-AC27-411F-BA4C-960A3DEDD267}">
+<ds:datastoreItem xmlns:ds="http://schemas.openxmlformats.org/officeDocument/2006/customXml" ds:itemID="{0C8EB7E0-5300-4F8E-9032-BFB45869D122}">
   <ds:schemaRefs>
     <ds:schemaRef ds:uri="http://schemas.openxmlformats.org/officeDocument/2006/bibliography"/>
   </ds:schemaRefs>
@@ -37988,7 +37691,7 @@
 </file>
 
 <file path=customXml/itemProps8.xml><?xml version="1.0" encoding="utf-8"?>
-<ds:datastoreItem xmlns:ds="http://schemas.openxmlformats.org/officeDocument/2006/customXml" ds:itemID="{CD5CC4C9-D9E6-4E23-9CBF-8B0BB8128C10}">
+<ds:datastoreItem xmlns:ds="http://schemas.openxmlformats.org/officeDocument/2006/customXml" ds:itemID="{2444F052-C148-4280-B7F5-15E459167120}">
   <ds:schemaRefs>
     <ds:schemaRef ds:uri="http://schemas.openxmlformats.org/officeDocument/2006/bibliography"/>
   </ds:schemaRefs>
@@ -37996,7 +37699,7 @@
 </file>
 
 <file path=customXml/itemProps9.xml><?xml version="1.0" encoding="utf-8"?>
-<ds:datastoreItem xmlns:ds="http://schemas.openxmlformats.org/officeDocument/2006/customXml" ds:itemID="{BBB61D60-8CBD-4002-8683-57DF58EAD97D}">
+<ds:datastoreItem xmlns:ds="http://schemas.openxmlformats.org/officeDocument/2006/customXml" ds:itemID="{B9E2C706-D7B7-4A29-896E-969FBF7AD2AF}">
   <ds:schemaRefs>
     <ds:schemaRef ds:uri="http://schemas.openxmlformats.org/officeDocument/2006/bibliography"/>
   </ds:schemaRefs>

</xml_diff>